<commit_message>
added more notes on random numbers
</commit_message>
<xml_diff>
--- a/algorithms_random_numbers.docx
+++ b/algorithms_random_numbers.docx
@@ -26,7 +26,15 @@
           <w:sz w:val="24"/>
           <w:szCs w:val="24"/>
         </w:rPr>
-        <w:t>xity</w:t>
+        <w:t>xi</w:t>
+      </w:r>
+      <w:r>
+        <w:rPr>
+          <w:rFonts w:ascii="Times New Roman" w:hAnsi="Times New Roman" w:cs="Times New Roman"/>
+          <w:sz w:val="24"/>
+          <w:szCs w:val="24"/>
+        </w:rPr>
+        <w:t>ty</w:t>
       </w:r>
       <w:r>
         <w:rPr>
@@ -83,7 +91,15 @@
           <w:szCs w:val="24"/>
         </w:rPr>
         <w:tab/>
-        <w:t xml:space="preserve">                       3/24</w:t>
+        <w:t xml:space="preserve">         </w:t>
+      </w:r>
+      <w:r>
+        <w:rPr>
+          <w:rFonts w:ascii="Times New Roman" w:hAnsi="Times New Roman" w:cs="Times New Roman"/>
+          <w:sz w:val="24"/>
+          <w:szCs w:val="24"/>
+        </w:rPr>
+        <w:t>3/24</w:t>
       </w:r>
       <w:r>
         <w:rPr>
@@ -92,6 +108,14 @@
           <w:szCs w:val="24"/>
         </w:rPr>
         <w:t>/17</w:t>
+      </w:r>
+      <w:r>
+        <w:rPr>
+          <w:rFonts w:ascii="Times New Roman" w:hAnsi="Times New Roman" w:cs="Times New Roman"/>
+          <w:sz w:val="24"/>
+          <w:szCs w:val="24"/>
+        </w:rPr>
+        <w:t>- 3/29/17</w:t>
       </w:r>
     </w:p>
     <w:p>
@@ -278,6 +302,7 @@
     </w:p>
     <w:p>
       <w:pPr>
+        <w:contextualSpacing/>
         <w:rPr>
           <w:rStyle w:val="Hyperlink"/>
           <w:rFonts w:ascii="Times New Roman" w:hAnsi="Times New Roman" w:cs="Times New Roman"/>
@@ -431,6 +456,7 @@
     </w:p>
     <w:p>
       <w:pPr>
+        <w:contextualSpacing/>
         <w:rPr>
           <w:rStyle w:val="Hyperlink"/>
           <w:rFonts w:ascii="Times New Roman" w:hAnsi="Times New Roman" w:cs="Times New Roman"/>
@@ -494,6 +520,7 @@
     </w:p>
     <w:p>
       <w:pPr>
+        <w:contextualSpacing/>
         <w:rPr>
           <w:rStyle w:val="Hyperlink"/>
           <w:rFonts w:ascii="Times New Roman" w:hAnsi="Times New Roman" w:cs="Times New Roman"/>
@@ -586,6 +613,7 @@
     <w:p>
       <w:pPr>
         <w:ind w:left="360"/>
+        <w:contextualSpacing/>
         <w:rPr>
           <w:rStyle w:val="Hyperlink"/>
           <w:rFonts w:ascii="Times New Roman" w:hAnsi="Times New Roman" w:cs="Times New Roman"/>
@@ -605,12 +633,477 @@
           <w:u w:val="none"/>
         </w:rPr>
         <w:t>Condition 2 is never met – there is a dependence on what numbers previously occur, thus making the numbers pseudorandom.</w:t>
+      </w:r>
+    </w:p>
+    <w:p>
+      <w:pPr>
+        <w:contextualSpacing/>
+        <w:rPr>
+          <w:rStyle w:val="Hyperlink"/>
+          <w:rFonts w:ascii="Times New Roman" w:hAnsi="Times New Roman" w:cs="Times New Roman"/>
+          <w:color w:val="auto"/>
+          <w:sz w:val="24"/>
+          <w:szCs w:val="24"/>
+          <w:u w:val="none"/>
+        </w:rPr>
+      </w:pPr>
+    </w:p>
+    <w:p>
+      <w:pPr>
+        <w:contextualSpacing/>
+        <w:rPr>
+          <w:rStyle w:val="Hyperlink"/>
+          <w:rFonts w:ascii="Times New Roman" w:hAnsi="Times New Roman" w:cs="Times New Roman"/>
+          <w:color w:val="auto"/>
+          <w:sz w:val="24"/>
+          <w:szCs w:val="24"/>
+          <w:u w:val="none"/>
+        </w:rPr>
+      </w:pPr>
+      <w:r>
+        <w:rPr>
+          <w:rStyle w:val="Hyperlink"/>
+          <w:rFonts w:ascii="Times New Roman" w:hAnsi="Times New Roman" w:cs="Times New Roman"/>
+          <w:b/>
+          <w:color w:val="auto"/>
+          <w:sz w:val="24"/>
+          <w:szCs w:val="24"/>
+          <w:u w:val="none"/>
+        </w:rPr>
+        <w:t>Von Neumann’s Method</w:t>
+      </w:r>
+    </w:p>
+    <w:p>
+      <w:pPr>
+        <w:pStyle w:val="ListParagraph"/>
+        <w:numPr>
+          <w:ilvl w:val="0"/>
+          <w:numId w:val="3"/>
+        </w:numPr>
+        <w:rPr>
+          <w:rStyle w:val="Hyperlink"/>
+          <w:rFonts w:ascii="Times New Roman" w:hAnsi="Times New Roman" w:cs="Times New Roman"/>
+          <w:color w:val="auto"/>
+          <w:sz w:val="24"/>
+          <w:szCs w:val="24"/>
+          <w:u w:val="none"/>
+        </w:rPr>
+      </w:pPr>
+      <w:r>
+        <w:rPr>
+          <w:rStyle w:val="Hyperlink"/>
+          <w:rFonts w:ascii="Times New Roman" w:hAnsi="Times New Roman" w:cs="Times New Roman"/>
+          <w:color w:val="auto"/>
+          <w:sz w:val="24"/>
+          <w:szCs w:val="24"/>
+          <w:u w:val="none"/>
+        </w:rPr>
+        <w:t>A flawed method of squaring a number and clipping out the middle (i.e. 1234</w:t>
+      </w:r>
+      <w:r>
+        <w:rPr>
+          <w:rStyle w:val="Hyperlink"/>
+          <w:rFonts w:ascii="Times New Roman" w:hAnsi="Times New Roman" w:cs="Times New Roman"/>
+          <w:color w:val="auto"/>
+          <w:sz w:val="24"/>
+          <w:szCs w:val="24"/>
+          <w:u w:val="none"/>
+          <w:vertAlign w:val="superscript"/>
+        </w:rPr>
+        <w:t>2</w:t>
+      </w:r>
+      <w:r>
+        <w:rPr>
+          <w:rStyle w:val="Hyperlink"/>
+          <w:rFonts w:ascii="Times New Roman" w:hAnsi="Times New Roman" w:cs="Times New Roman"/>
+          <w:color w:val="auto"/>
+          <w:sz w:val="24"/>
+          <w:szCs w:val="24"/>
+          <w:u w:val="none"/>
+        </w:rPr>
+        <w:t xml:space="preserve"> = 01522757, which becomes 5227 after clipping out the middle). The issue is that about 50 numbers later</w:t>
+      </w:r>
+      <w:r>
+        <w:rPr>
+          <w:rStyle w:val="Hyperlink"/>
+          <w:rFonts w:ascii="Times New Roman" w:hAnsi="Times New Roman" w:cs="Times New Roman"/>
+          <w:color w:val="auto"/>
+          <w:sz w:val="24"/>
+          <w:szCs w:val="24"/>
+          <w:u w:val="none"/>
+        </w:rPr>
+        <w:t>, we see repetition and we know that the sequence is not random.</w:t>
+      </w:r>
+    </w:p>
+    <w:p>
+      <w:pPr>
+        <w:contextualSpacing/>
+        <w:rPr>
+          <w:rStyle w:val="Hyperlink"/>
+          <w:rFonts w:ascii="Times New Roman" w:hAnsi="Times New Roman" w:cs="Times New Roman"/>
+          <w:b/>
+          <w:color w:val="auto"/>
+          <w:sz w:val="24"/>
+          <w:szCs w:val="24"/>
+          <w:u w:val="none"/>
+        </w:rPr>
+      </w:pPr>
+    </w:p>
+    <w:p>
+      <w:pPr>
+        <w:contextualSpacing/>
+        <w:rPr>
+          <w:rStyle w:val="Hyperlink"/>
+          <w:rFonts w:ascii="Times New Roman" w:hAnsi="Times New Roman" w:cs="Times New Roman"/>
+          <w:b/>
+          <w:color w:val="auto"/>
+          <w:sz w:val="24"/>
+          <w:szCs w:val="24"/>
+          <w:u w:val="none"/>
+        </w:rPr>
+      </w:pPr>
+    </w:p>
+    <w:p>
+      <w:pPr>
+        <w:contextualSpacing/>
+        <w:rPr>
+          <w:rStyle w:val="Hyperlink"/>
+          <w:rFonts w:ascii="Times New Roman" w:hAnsi="Times New Roman" w:cs="Times New Roman"/>
+          <w:b/>
+          <w:color w:val="auto"/>
+          <w:sz w:val="24"/>
+          <w:szCs w:val="24"/>
+          <w:u w:val="none"/>
+        </w:rPr>
+      </w:pPr>
+    </w:p>
+    <w:p>
+      <w:pPr>
+        <w:contextualSpacing/>
+        <w:rPr>
+          <w:rStyle w:val="Hyperlink"/>
+          <w:rFonts w:ascii="Times New Roman" w:hAnsi="Times New Roman" w:cs="Times New Roman"/>
+          <w:color w:val="auto"/>
+          <w:sz w:val="24"/>
+          <w:szCs w:val="24"/>
+          <w:u w:val="none"/>
+        </w:rPr>
+      </w:pPr>
+      <w:proofErr w:type="spellStart"/>
+      <w:r>
+        <w:rPr>
+          <w:rStyle w:val="Hyperlink"/>
+          <w:rFonts w:ascii="Times New Roman" w:hAnsi="Times New Roman" w:cs="Times New Roman"/>
+          <w:b/>
+          <w:color w:val="auto"/>
+          <w:sz w:val="24"/>
+          <w:szCs w:val="24"/>
+          <w:u w:val="none"/>
+        </w:rPr>
+        <w:lastRenderedPageBreak/>
+        <w:t>Lehmer’s</w:t>
+      </w:r>
+      <w:proofErr w:type="spellEnd"/>
+      <w:r>
+        <w:rPr>
+          <w:rStyle w:val="Hyperlink"/>
+          <w:rFonts w:ascii="Times New Roman" w:hAnsi="Times New Roman" w:cs="Times New Roman"/>
+          <w:b/>
+          <w:color w:val="auto"/>
+          <w:sz w:val="24"/>
+          <w:szCs w:val="24"/>
+          <w:u w:val="none"/>
+        </w:rPr>
+        <w:t xml:space="preserve"> Method (aka Linear Congruential Method)</w:t>
+      </w:r>
+    </w:p>
+    <w:p>
+      <w:pPr>
+        <w:pStyle w:val="ListParagraph"/>
+        <w:numPr>
+          <w:ilvl w:val="0"/>
+          <w:numId w:val="3"/>
+        </w:numPr>
+        <w:rPr>
+          <w:rStyle w:val="Hyperlink"/>
+          <w:rFonts w:ascii="Times New Roman" w:hAnsi="Times New Roman" w:cs="Times New Roman"/>
+          <w:color w:val="auto"/>
+          <w:sz w:val="24"/>
+          <w:szCs w:val="24"/>
+          <w:u w:val="none"/>
+        </w:rPr>
+      </w:pPr>
+      <w:r>
+        <w:rPr>
+          <w:rStyle w:val="Hyperlink"/>
+          <w:rFonts w:ascii="Times New Roman" w:hAnsi="Times New Roman" w:cs="Times New Roman"/>
+          <w:color w:val="auto"/>
+          <w:sz w:val="24"/>
+          <w:szCs w:val="24"/>
+          <w:u w:val="none"/>
+        </w:rPr>
+        <w:t>method to generate next random number using 3 constants.</w:t>
+      </w:r>
+      <w:r>
+        <w:rPr>
+          <w:rStyle w:val="Hyperlink"/>
+          <w:rFonts w:ascii="Times New Roman" w:hAnsi="Times New Roman" w:cs="Times New Roman"/>
+          <w:color w:val="auto"/>
+          <w:sz w:val="24"/>
+          <w:szCs w:val="24"/>
+          <w:u w:val="none"/>
+        </w:rPr>
+        <w:br/>
+        <w:t>x</w:t>
+      </w:r>
+      <w:r>
+        <w:rPr>
+          <w:rStyle w:val="Hyperlink"/>
+          <w:rFonts w:ascii="Times New Roman" w:hAnsi="Times New Roman" w:cs="Times New Roman"/>
+          <w:color w:val="auto"/>
+          <w:sz w:val="24"/>
+          <w:szCs w:val="24"/>
+          <w:u w:val="none"/>
+          <w:vertAlign w:val="subscript"/>
+        </w:rPr>
+        <w:t>n+1</w:t>
+      </w:r>
+      <w:r>
+        <w:rPr>
+          <w:rStyle w:val="Hyperlink"/>
+          <w:rFonts w:ascii="Times New Roman" w:hAnsi="Times New Roman" w:cs="Times New Roman"/>
+          <w:color w:val="auto"/>
+          <w:sz w:val="24"/>
+          <w:szCs w:val="24"/>
+          <w:u w:val="none"/>
+        </w:rPr>
+        <w:t xml:space="preserve"> = (</w:t>
+      </w:r>
+      <w:proofErr w:type="spellStart"/>
+      <w:r>
+        <w:rPr>
+          <w:rStyle w:val="Hyperlink"/>
+          <w:rFonts w:ascii="Times New Roman" w:hAnsi="Times New Roman" w:cs="Times New Roman"/>
+          <w:color w:val="auto"/>
+          <w:sz w:val="24"/>
+          <w:szCs w:val="24"/>
+          <w:u w:val="none"/>
+        </w:rPr>
+        <w:t>ax</w:t>
+      </w:r>
+      <w:r>
+        <w:rPr>
+          <w:rStyle w:val="Hyperlink"/>
+          <w:rFonts w:ascii="Times New Roman" w:hAnsi="Times New Roman" w:cs="Times New Roman"/>
+          <w:color w:val="auto"/>
+          <w:sz w:val="24"/>
+          <w:szCs w:val="24"/>
+          <w:u w:val="none"/>
+          <w:vertAlign w:val="subscript"/>
+        </w:rPr>
+        <w:t>n</w:t>
+      </w:r>
+      <w:proofErr w:type="spellEnd"/>
+      <w:r>
+        <w:rPr>
+          <w:rStyle w:val="Hyperlink"/>
+          <w:rFonts w:ascii="Times New Roman" w:hAnsi="Times New Roman" w:cs="Times New Roman"/>
+          <w:color w:val="auto"/>
+          <w:sz w:val="24"/>
+          <w:szCs w:val="24"/>
+          <w:u w:val="none"/>
+        </w:rPr>
+        <w:t xml:space="preserve"> + c) mod m</w:t>
+      </w:r>
+    </w:p>
+    <w:p>
+      <w:pPr>
+        <w:pStyle w:val="ListParagraph"/>
+        <w:numPr>
+          <w:ilvl w:val="0"/>
+          <w:numId w:val="3"/>
+        </w:numPr>
+        <w:rPr>
+          <w:rStyle w:val="Hyperlink"/>
+          <w:rFonts w:ascii="Times New Roman" w:hAnsi="Times New Roman" w:cs="Times New Roman"/>
+          <w:color w:val="auto"/>
+          <w:sz w:val="24"/>
+          <w:szCs w:val="24"/>
+          <w:u w:val="none"/>
+        </w:rPr>
+      </w:pPr>
+      <w:r>
+        <w:rPr>
+          <w:rStyle w:val="Hyperlink"/>
+          <w:rFonts w:ascii="Times New Roman" w:hAnsi="Times New Roman" w:cs="Times New Roman"/>
+          <w:color w:val="auto"/>
+          <w:sz w:val="24"/>
+          <w:szCs w:val="24"/>
+          <w:u w:val="none"/>
+        </w:rPr>
+        <w:t>a is the multiplier; m is the modulus; c is the increment</w:t>
+      </w:r>
+    </w:p>
+    <w:p>
+      <w:pPr>
+        <w:pStyle w:val="ListParagraph"/>
+        <w:numPr>
+          <w:ilvl w:val="0"/>
+          <w:numId w:val="3"/>
+        </w:numPr>
+        <w:rPr>
+          <w:rStyle w:val="Hyperlink"/>
+          <w:rFonts w:ascii="Times New Roman" w:hAnsi="Times New Roman" w:cs="Times New Roman"/>
+          <w:color w:val="auto"/>
+          <w:sz w:val="24"/>
+          <w:szCs w:val="24"/>
+          <w:u w:val="none"/>
+        </w:rPr>
+      </w:pPr>
+      <w:r>
+        <w:rPr>
+          <w:rStyle w:val="Hyperlink"/>
+          <w:rFonts w:ascii="Times New Roman" w:hAnsi="Times New Roman" w:cs="Times New Roman"/>
+          <w:b/>
+          <w:color w:val="auto"/>
+          <w:sz w:val="24"/>
+          <w:szCs w:val="24"/>
+          <w:u w:val="none"/>
+        </w:rPr>
+        <w:t xml:space="preserve">the values we choose for </w:t>
+      </w:r>
+      <w:r>
+        <w:rPr>
+          <w:rStyle w:val="Hyperlink"/>
+          <w:rFonts w:ascii="Times New Roman" w:hAnsi="Times New Roman" w:cs="Times New Roman"/>
+          <w:b/>
+          <w:i/>
+          <w:color w:val="auto"/>
+          <w:sz w:val="24"/>
+          <w:szCs w:val="24"/>
+          <w:u w:val="none"/>
+        </w:rPr>
+        <w:t>m</w:t>
+      </w:r>
+      <w:r>
+        <w:rPr>
+          <w:rStyle w:val="Hyperlink"/>
+          <w:rFonts w:ascii="Times New Roman" w:hAnsi="Times New Roman" w:cs="Times New Roman"/>
+          <w:b/>
+          <w:color w:val="auto"/>
+          <w:sz w:val="24"/>
+          <w:szCs w:val="24"/>
+          <w:u w:val="none"/>
+        </w:rPr>
+        <w:t xml:space="preserve"> and </w:t>
+      </w:r>
+      <w:r>
+        <w:rPr>
+          <w:rStyle w:val="Hyperlink"/>
+          <w:rFonts w:ascii="Times New Roman" w:hAnsi="Times New Roman" w:cs="Times New Roman"/>
+          <w:b/>
+          <w:i/>
+          <w:color w:val="auto"/>
+          <w:sz w:val="24"/>
+          <w:szCs w:val="24"/>
+          <w:u w:val="none"/>
+        </w:rPr>
+        <w:t>a</w:t>
+      </w:r>
+      <w:r>
+        <w:rPr>
+          <w:rStyle w:val="Hyperlink"/>
+          <w:rFonts w:ascii="Times New Roman" w:hAnsi="Times New Roman" w:cs="Times New Roman"/>
+          <w:b/>
+          <w:color w:val="auto"/>
+          <w:sz w:val="24"/>
+          <w:szCs w:val="24"/>
+          <w:u w:val="none"/>
+        </w:rPr>
+        <w:t xml:space="preserve"> are critical.</w:t>
+      </w:r>
+      <w:r>
+        <w:rPr>
+          <w:rStyle w:val="Hyperlink"/>
+          <w:rFonts w:ascii="Times New Roman" w:hAnsi="Times New Roman" w:cs="Times New Roman"/>
+          <w:color w:val="auto"/>
+          <w:sz w:val="24"/>
+          <w:szCs w:val="24"/>
+          <w:u w:val="none"/>
+        </w:rPr>
+        <w:t xml:space="preserve"> if m is small, we will have a small cycle length and thus a lot of repetition. </w:t>
+      </w:r>
+      <w:r>
+        <w:rPr>
+          <w:rStyle w:val="Hyperlink"/>
+          <w:rFonts w:ascii="Times New Roman" w:hAnsi="Times New Roman" w:cs="Times New Roman"/>
+          <w:color w:val="auto"/>
+          <w:sz w:val="24"/>
+          <w:szCs w:val="24"/>
+          <w:u w:val="none"/>
+        </w:rPr>
+        <w:t>Additionally, c and m must be relatively prime, meaning that they don’t have any common factors aside from 1.</w:t>
       </w:r>
       <w:bookmarkStart w:id="0" w:name="_GoBack"/>
       <w:bookmarkEnd w:id="0"/>
     </w:p>
     <w:p>
       <w:pPr>
+        <w:pStyle w:val="ListParagraph"/>
+        <w:numPr>
+          <w:ilvl w:val="0"/>
+          <w:numId w:val="3"/>
+        </w:numPr>
+        <w:rPr>
+          <w:rStyle w:val="Hyperlink"/>
+          <w:rFonts w:ascii="Times New Roman" w:hAnsi="Times New Roman" w:cs="Times New Roman"/>
+          <w:color w:val="auto"/>
+          <w:sz w:val="24"/>
+          <w:szCs w:val="24"/>
+          <w:u w:val="none"/>
+        </w:rPr>
+      </w:pPr>
+      <w:r>
+        <w:rPr>
+          <w:rStyle w:val="Hyperlink"/>
+          <w:rFonts w:ascii="Times New Roman" w:hAnsi="Times New Roman" w:cs="Times New Roman"/>
+          <w:color w:val="auto"/>
+          <w:sz w:val="24"/>
+          <w:szCs w:val="24"/>
+          <w:u w:val="none"/>
+        </w:rPr>
+        <w:t xml:space="preserve">the random number from the previous iteration is used as the seed for the next. To vary the algorithm more, </w:t>
+      </w:r>
+    </w:p>
+    <w:p>
+      <w:pPr>
+        <w:contextualSpacing/>
+        <w:rPr>
+          <w:rStyle w:val="Hyperlink"/>
+          <w:rFonts w:ascii="Times New Roman" w:hAnsi="Times New Roman" w:cs="Times New Roman"/>
+          <w:color w:val="auto"/>
+          <w:sz w:val="24"/>
+          <w:szCs w:val="24"/>
+          <w:u w:val="none"/>
+        </w:rPr>
+      </w:pPr>
+    </w:p>
+    <w:p>
+      <w:pPr>
+        <w:contextualSpacing/>
+        <w:rPr>
+          <w:rStyle w:val="Hyperlink"/>
+          <w:rFonts w:ascii="Times New Roman" w:hAnsi="Times New Roman" w:cs="Times New Roman"/>
+          <w:color w:val="auto"/>
+          <w:sz w:val="24"/>
+          <w:szCs w:val="24"/>
+          <w:u w:val="none"/>
+        </w:rPr>
+      </w:pPr>
+    </w:p>
+    <w:p>
+      <w:pPr>
+        <w:contextualSpacing/>
         <w:rPr>
           <w:rFonts w:ascii="Times New Roman" w:hAnsi="Times New Roman" w:cs="Times New Roman"/>
           <w:sz w:val="24"/>

</xml_diff>

<commit_message>
finished random number notes
</commit_message>
<xml_diff>
--- a/algorithms_random_numbers.docx
+++ b/algorithms_random_numbers.docx
@@ -115,7 +115,15 @@
           <w:sz w:val="24"/>
           <w:szCs w:val="24"/>
         </w:rPr>
-        <w:t>- 3/29/17</w:t>
+        <w:t>- 3/31</w:t>
+      </w:r>
+      <w:r>
+        <w:rPr>
+          <w:rFonts w:ascii="Times New Roman" w:hAnsi="Times New Roman" w:cs="Times New Roman"/>
+          <w:sz w:val="24"/>
+          <w:szCs w:val="24"/>
+        </w:rPr>
+        <w:t>/17</w:t>
       </w:r>
     </w:p>
     <w:p>
@@ -970,14 +978,26 @@
           <w:szCs w:val="24"/>
           <w:u w:val="none"/>
         </w:rPr>
-        <w:t xml:space="preserve">the values we choose for </w:t>
-      </w:r>
+        <w:t xml:space="preserve">the values we choose </w:t>
+      </w:r>
+      <w:proofErr w:type="spellStart"/>
       <w:r>
         <w:rPr>
           <w:rStyle w:val="Hyperlink"/>
           <w:rFonts w:ascii="Times New Roman" w:hAnsi="Times New Roman" w:cs="Times New Roman"/>
           <w:b/>
-          <w:i/>
+          <w:color w:val="auto"/>
+          <w:sz w:val="24"/>
+          <w:szCs w:val="24"/>
+          <w:u w:val="none"/>
+        </w:rPr>
+        <w:t xml:space="preserve">for </w:t>
+      </w:r>
+      <w:r>
+        <w:rPr>
+          <w:rStyle w:val="Hyperlink"/>
+          <w:rFonts w:ascii="Times New Roman" w:hAnsi="Times New Roman" w:cs="Times New Roman"/>
+          <w:b/>
           <w:color w:val="auto"/>
           <w:sz w:val="24"/>
           <w:szCs w:val="24"/>
@@ -985,6 +1005,7 @@
         </w:rPr>
         <w:t>m</w:t>
       </w:r>
+      <w:proofErr w:type="spellEnd"/>
       <w:r>
         <w:rPr>
           <w:rStyle w:val="Hyperlink"/>
@@ -995,26 +1016,13 @@
           <w:szCs w:val="24"/>
           <w:u w:val="none"/>
         </w:rPr>
-        <w:t xml:space="preserve"> and </w:t>
+        <w:t>, a and c</w:t>
       </w:r>
       <w:r>
         <w:rPr>
           <w:rStyle w:val="Hyperlink"/>
           <w:rFonts w:ascii="Times New Roman" w:hAnsi="Times New Roman" w:cs="Times New Roman"/>
           <w:b/>
-          <w:i/>
-          <w:color w:val="auto"/>
-          <w:sz w:val="24"/>
-          <w:szCs w:val="24"/>
-          <w:u w:val="none"/>
-        </w:rPr>
-        <w:t>a</w:t>
-      </w:r>
-      <w:r>
-        <w:rPr>
-          <w:rStyle w:val="Hyperlink"/>
-          <w:rFonts w:ascii="Times New Roman" w:hAnsi="Times New Roman" w:cs="Times New Roman"/>
-          <w:b/>
           <w:color w:val="auto"/>
           <w:sz w:val="24"/>
           <w:szCs w:val="24"/>
@@ -1044,8 +1052,6 @@
         </w:rPr>
         <w:t>Additionally, c and m must be relatively prime, meaning that they don’t have any common factors aside from 1.</w:t>
       </w:r>
-      <w:bookmarkStart w:id="0" w:name="_GoBack"/>
-      <w:bookmarkEnd w:id="0"/>
     </w:p>
     <w:p>
       <w:pPr>
@@ -1077,6 +1083,41 @@
     </w:p>
     <w:p>
       <w:pPr>
+        <w:rPr>
+          <w:rStyle w:val="Hyperlink"/>
+          <w:rFonts w:ascii="Times New Roman" w:hAnsi="Times New Roman" w:cs="Times New Roman"/>
+          <w:color w:val="auto"/>
+          <w:sz w:val="24"/>
+          <w:szCs w:val="24"/>
+          <w:u w:val="none"/>
+        </w:rPr>
+      </w:pPr>
+    </w:p>
+    <w:p>
+      <w:pPr>
+        <w:rPr>
+          <w:rStyle w:val="Hyperlink"/>
+          <w:rFonts w:ascii="Times New Roman" w:hAnsi="Times New Roman" w:cs="Times New Roman"/>
+          <w:color w:val="auto"/>
+          <w:sz w:val="24"/>
+          <w:szCs w:val="24"/>
+          <w:u w:val="none"/>
+        </w:rPr>
+      </w:pPr>
+      <w:r>
+        <w:rPr>
+          <w:rStyle w:val="Hyperlink"/>
+          <w:rFonts w:ascii="Times New Roman" w:hAnsi="Times New Roman" w:cs="Times New Roman"/>
+          <w:color w:val="auto"/>
+          <w:sz w:val="24"/>
+          <w:szCs w:val="24"/>
+          <w:u w:val="none"/>
+        </w:rPr>
+        <w:t>Note that pseudorandom generators usually use clock to obtain a seed.</w:t>
+      </w:r>
+    </w:p>
+    <w:p>
+      <w:pPr>
         <w:contextualSpacing/>
         <w:rPr>
           <w:rStyle w:val="Hyperlink"/>
@@ -1118,6 +1159,8 @@
         </w:rPr>
         <w:t xml:space="preserve"> </w:t>
       </w:r>
+      <w:bookmarkStart w:id="0" w:name="_GoBack"/>
+      <w:bookmarkEnd w:id="0"/>
     </w:p>
     <w:sectPr>
       <w:pgSz w:w="12240" w:h="15840"/>

</xml_diff>